<commit_message>
Tao Giao Dien user
</commit_message>
<xml_diff>
--- a/K23CNT3_VuTienDuc_2310900023_Document.docx
+++ b/K23CNT3_VuTienDuc_2310900023_Document.docx
@@ -1483,6 +1483,58 @@
                 <w:szCs w:val="28"/>
               </w:rPr>
               <w:t>Hoàn Thành Admins</w:t>
+            </w:r>
+          </w:p>
+        </w:tc>
+        <w:tc>
+          <w:tcPr>
+            <w:tcW w:w="3240" w:type="dxa"/>
+          </w:tcPr>
+          <w:p/>
+        </w:tc>
+      </w:tr>
+      <w:tr>
+        <w:tc>
+          <w:tcPr>
+            <w:tcW w:w="2425" w:type="dxa"/>
+          </w:tcPr>
+          <w:p>
+            <w:pPr>
+              <w:rPr>
+                <w:rFonts w:ascii="Times New Roman" w:hAnsi="Times New Roman" w:cs="Times New Roman"/>
+                <w:sz w:val="28"/>
+                <w:szCs w:val="28"/>
+              </w:rPr>
+            </w:pPr>
+            <w:r>
+              <w:rPr>
+                <w:rFonts w:ascii="Times New Roman" w:hAnsi="Times New Roman" w:cs="Times New Roman"/>
+                <w:sz w:val="28"/>
+                <w:szCs w:val="28"/>
+              </w:rPr>
+              <w:t>27-28/12/2024</w:t>
+            </w:r>
+          </w:p>
+        </w:tc>
+        <w:tc>
+          <w:tcPr>
+            <w:tcW w:w="3960" w:type="dxa"/>
+          </w:tcPr>
+          <w:p>
+            <w:pPr>
+              <w:rPr>
+                <w:rFonts w:ascii="Times New Roman" w:hAnsi="Times New Roman" w:cs="Times New Roman"/>
+                <w:sz w:val="28"/>
+                <w:szCs w:val="28"/>
+              </w:rPr>
+            </w:pPr>
+            <w:r>
+              <w:rPr>
+                <w:rFonts w:ascii="Times New Roman" w:hAnsi="Times New Roman" w:cs="Times New Roman"/>
+                <w:sz w:val="28"/>
+                <w:szCs w:val="28"/>
+              </w:rPr>
+              <w:t>Tạo giao diện người dùng</w:t>
             </w:r>
           </w:p>
         </w:tc>

</xml_diff>